<commit_message>
Se agrega campo localidad a Centros y se cargan los datos de los centros mencionados en el enunciado
</commit_message>
<xml_diff>
--- a/Aplicación Web Vacunación COVID 19.docx
+++ b/Aplicación Web Vacunación COVID 19.docx
@@ -50,10 +50,10 @@
         <w:rPr>
           <w:b/>
           <w:i/>
-          <w:color w:val="2E74B5" w:themeColor="accent1" w:themeShade="BF"/>
-          <w:sz w:val="52"/>
-          <w:szCs w:val="52"/>
-          <w:lang w:val="es-MX"/>
+          <w:noProof/>
+          <w:color w:val="2E74B5" w:themeColor="accent1" w:themeShade="BF"/>
+          <w:sz w:val="52"/>
+          <w:szCs w:val="52"/>
         </w:rPr>
         <w:drawing>
           <wp:anchor distT="0" distB="0" distL="114300" distR="114300" simplePos="0" relativeHeight="251672576" behindDoc="1" locked="0" layoutInCell="1" allowOverlap="1" wp14:anchorId="766BF079" wp14:editId="25F53AA2">
@@ -177,7 +177,6 @@
           <w:color w:val="2E74B5" w:themeColor="accent1" w:themeShade="BF"/>
           <w:sz w:val="52"/>
           <w:szCs w:val="52"/>
-          <w:lang w:val="es-MX"/>
         </w:rPr>
         <mc:AlternateContent>
           <mc:Choice Requires="wps">
@@ -612,8 +611,6 @@
           <w:lang w:val="es-MX"/>
         </w:rPr>
       </w:pPr>
-      <w:bookmarkStart w:id="0" w:name="_GoBack"/>
-      <w:bookmarkEnd w:id="0"/>
       <w:r>
         <w:rPr>
           <w:b/>
@@ -1135,7 +1132,6 @@
           <w:color w:val="2E74B5" w:themeColor="accent1" w:themeShade="BF"/>
           <w:sz w:val="52"/>
           <w:szCs w:val="52"/>
-          <w:lang w:val="es-MX"/>
         </w:rPr>
         <mc:AlternateContent>
           <mc:Choice Requires="wps">
@@ -1601,7 +1597,6 @@
           <w:color w:val="2E74B5" w:themeColor="accent1" w:themeShade="BF"/>
           <w:sz w:val="52"/>
           <w:szCs w:val="52"/>
-          <w:lang w:val="es-MX"/>
         </w:rPr>
         <mc:AlternateContent>
           <mc:Choice Requires="wps">
@@ -1731,10 +1726,10 @@
         <w:rPr>
           <w:b/>
           <w:i/>
-          <w:color w:val="2E74B5" w:themeColor="accent1" w:themeShade="BF"/>
-          <w:sz w:val="52"/>
-          <w:szCs w:val="52"/>
-          <w:lang w:val="es-MX"/>
+          <w:noProof/>
+          <w:color w:val="2E74B5" w:themeColor="accent1" w:themeShade="BF"/>
+          <w:sz w:val="52"/>
+          <w:szCs w:val="52"/>
         </w:rPr>
         <w:lastRenderedPageBreak/>
         <w:drawing>
@@ -1823,18 +1818,7 @@
           <w:szCs w:val="36"/>
           <w:lang w:val="es-MX"/>
         </w:rPr>
-        <w:t>Historia de Usuario:</w:t>
-      </w:r>
-      <w:r>
-        <w:rPr>
-          <w:b/>
-          <w:i/>
-          <w:color w:val="2E74B5" w:themeColor="accent1" w:themeShade="BF"/>
-          <w:sz w:val="36"/>
-          <w:szCs w:val="36"/>
-          <w:lang w:val="es-MX"/>
-        </w:rPr>
-        <w:t xml:space="preserve"> Enfermero</w:t>
+        <w:t>Historia de Usuario: Enfermero</w:t>
       </w:r>
     </w:p>
     <w:p>
@@ -2459,29 +2443,7 @@
           <w:szCs w:val="36"/>
           <w:lang w:val="es-MX"/>
         </w:rPr>
-        <w:t xml:space="preserve">realizar el ABM de los </w:t>
-      </w:r>
-      <w:r>
-        <w:rPr>
-          <w:b/>
-          <w:i/>
-          <w:color w:val="2E74B5" w:themeColor="accent1" w:themeShade="BF"/>
-          <w:sz w:val="36"/>
-          <w:szCs w:val="36"/>
-          <w:lang w:val="es-MX"/>
-        </w:rPr>
-        <w:t>centros de vacunación</w:t>
-      </w:r>
-      <w:r>
-        <w:rPr>
-          <w:b/>
-          <w:i/>
-          <w:color w:val="2E74B5" w:themeColor="accent1" w:themeShade="BF"/>
-          <w:sz w:val="36"/>
-          <w:szCs w:val="36"/>
-          <w:lang w:val="es-MX"/>
-        </w:rPr>
-        <w:t xml:space="preserve"> </w:t>
+        <w:t xml:space="preserve">realizar el ABM de los centros de vacunación </w:t>
       </w:r>
       <w:r>
         <w:rPr>
@@ -2925,28 +2887,38 @@
           <w:lang w:val="es-MX"/>
         </w:rPr>
       </w:pPr>
-      <w:r>
-        <w:rPr>
-          <w:b/>
-          <w:i/>
+    </w:p>
+    <w:p>
+      <w:pPr>
+        <w:rPr>
+          <w:lang w:val="es-MX"/>
+        </w:rPr>
+      </w:pPr>
+      <w:r>
+        <w:rPr>
           <w:noProof/>
-          <w:color w:val="2E74B5" w:themeColor="accent1" w:themeShade="BF"/>
-          <w:sz w:val="52"/>
-          <w:szCs w:val="52"/>
         </w:rPr>
         <w:drawing>
-          <wp:anchor distT="0" distB="0" distL="114300" distR="114300" simplePos="0" relativeHeight="251658240" behindDoc="1" locked="0" layoutInCell="1" allowOverlap="1" wp14:anchorId="272345B5" wp14:editId="0F35F0BF">
+          <wp:anchor distT="0" distB="0" distL="114300" distR="114300" simplePos="0" relativeHeight="251689984" behindDoc="1" locked="0" layoutInCell="1" allowOverlap="1" wp14:anchorId="0207C827" wp14:editId="7F963F1B">
             <wp:simplePos x="0" y="0"/>
-            <wp:positionH relativeFrom="margin">
-              <wp:align>right</wp:align>
+            <wp:positionH relativeFrom="column">
+              <wp:posOffset>3489325</wp:posOffset>
             </wp:positionH>
             <wp:positionV relativeFrom="paragraph">
-              <wp:posOffset>15875</wp:posOffset>
+              <wp:posOffset>51435</wp:posOffset>
             </wp:positionV>
-            <wp:extent cx="4962525" cy="5055500"/>
-            <wp:effectExtent l="0" t="0" r="0" b="0"/>
-            <wp:wrapNone/>
-            <wp:docPr id="1" name="Imagen 1"/>
+            <wp:extent cx="4587240" cy="4672965"/>
+            <wp:effectExtent l="0" t="0" r="3810" b="0"/>
+            <wp:wrapTight wrapText="bothSides">
+              <wp:wrapPolygon edited="0">
+                <wp:start x="0" y="0"/>
+                <wp:lineTo x="0" y="21486"/>
+                <wp:lineTo x="21528" y="21486"/>
+                <wp:lineTo x="21528" y="0"/>
+                <wp:lineTo x="0" y="0"/>
+              </wp:wrapPolygon>
+            </wp:wrapTight>
+            <wp:docPr id="3" name="Imagen 3"/>
             <wp:cNvGraphicFramePr>
               <a:graphicFrameLocks xmlns:a="http://schemas.openxmlformats.org/drawingml/2006/main" noChangeAspect="1"/>
             </wp:cNvGraphicFramePr>
@@ -2954,7 +2926,7 @@
               <a:graphicData uri="http://schemas.openxmlformats.org/drawingml/2006/picture">
                 <pic:pic xmlns:pic="http://schemas.openxmlformats.org/drawingml/2006/picture">
                   <pic:nvPicPr>
-                    <pic:cNvPr id="1" name="diagrama.png"/>
+                    <pic:cNvPr id="3" name="diagrama.png"/>
                     <pic:cNvPicPr/>
                   </pic:nvPicPr>
                   <pic:blipFill>
@@ -2972,7 +2944,7 @@
                   <pic:spPr>
                     <a:xfrm>
                       <a:off x="0" y="0"/>
-                      <a:ext cx="4962525" cy="5055500"/>
+                      <a:ext cx="4587240" cy="4672965"/>
                     </a:xfrm>
                     <a:prstGeom prst="rect">
                       <a:avLst/>
@@ -2981,6 +2953,12 @@
                 </pic:pic>
               </a:graphicData>
             </a:graphic>
+            <wp14:sizeRelH relativeFrom="margin">
+              <wp14:pctWidth>0</wp14:pctWidth>
+            </wp14:sizeRelH>
+            <wp14:sizeRelV relativeFrom="margin">
+              <wp14:pctHeight>0</wp14:pctHeight>
+            </wp14:sizeRelV>
           </wp:anchor>
         </w:drawing>
       </w:r>
@@ -3019,13 +2997,8 @@
           <w:lang w:val="es-MX"/>
         </w:rPr>
       </w:pPr>
-    </w:p>
-    <w:p>
-      <w:pPr>
-        <w:rPr>
-          <w:lang w:val="es-MX"/>
-        </w:rPr>
-      </w:pPr>
+      <w:bookmarkStart w:id="0" w:name="_GoBack"/>
+      <w:bookmarkEnd w:id="0"/>
     </w:p>
     <w:p>
       <w:pPr>

</xml_diff>

<commit_message>
Actualización Diagrama ER en informe
</commit_message>
<xml_diff>
--- a/Aplicación Web Vacunación COVID 19.docx
+++ b/Aplicación Web Vacunación COVID 19.docx
@@ -2887,38 +2887,23 @@
           <w:lang w:val="es-MX"/>
         </w:rPr>
       </w:pPr>
-    </w:p>
-    <w:p>
-      <w:pPr>
-        <w:rPr>
-          <w:lang w:val="es-MX"/>
-        </w:rPr>
-      </w:pPr>
       <w:r>
         <w:rPr>
           <w:noProof/>
         </w:rPr>
         <w:drawing>
-          <wp:anchor distT="0" distB="0" distL="114300" distR="114300" simplePos="0" relativeHeight="251689984" behindDoc="1" locked="0" layoutInCell="1" allowOverlap="1" wp14:anchorId="0207C827" wp14:editId="7F963F1B">
+          <wp:anchor distT="0" distB="0" distL="114300" distR="114300" simplePos="0" relativeHeight="251689984" behindDoc="1" locked="0" layoutInCell="1" allowOverlap="1" wp14:anchorId="71E3D6CF" wp14:editId="4CB4B0E5">
             <wp:simplePos x="0" y="0"/>
-            <wp:positionH relativeFrom="column">
-              <wp:posOffset>3489325</wp:posOffset>
+            <wp:positionH relativeFrom="margin">
+              <wp:posOffset>2986405</wp:posOffset>
             </wp:positionH>
             <wp:positionV relativeFrom="paragraph">
-              <wp:posOffset>51435</wp:posOffset>
+              <wp:posOffset>12065</wp:posOffset>
             </wp:positionV>
-            <wp:extent cx="4587240" cy="4672965"/>
-            <wp:effectExtent l="0" t="0" r="3810" b="0"/>
-            <wp:wrapTight wrapText="bothSides">
-              <wp:wrapPolygon edited="0">
-                <wp:start x="0" y="0"/>
-                <wp:lineTo x="0" y="21486"/>
-                <wp:lineTo x="21528" y="21486"/>
-                <wp:lineTo x="21528" y="0"/>
-                <wp:lineTo x="0" y="0"/>
-              </wp:wrapPolygon>
-            </wp:wrapTight>
-            <wp:docPr id="3" name="Imagen 3"/>
+            <wp:extent cx="4524375" cy="5274310"/>
+            <wp:effectExtent l="0" t="0" r="9525" b="2540"/>
+            <wp:wrapNone/>
+            <wp:docPr id="1" name="Imagen 1"/>
             <wp:cNvGraphicFramePr>
               <a:graphicFrameLocks xmlns:a="http://schemas.openxmlformats.org/drawingml/2006/main" noChangeAspect="1"/>
             </wp:cNvGraphicFramePr>
@@ -2926,7 +2911,7 @@
               <a:graphicData uri="http://schemas.openxmlformats.org/drawingml/2006/picture">
                 <pic:pic xmlns:pic="http://schemas.openxmlformats.org/drawingml/2006/picture">
                   <pic:nvPicPr>
-                    <pic:cNvPr id="3" name="diagrama.png"/>
+                    <pic:cNvPr id="1" name="diagrama.png"/>
                     <pic:cNvPicPr/>
                   </pic:nvPicPr>
                   <pic:blipFill>
@@ -2944,7 +2929,7 @@
                   <pic:spPr>
                     <a:xfrm>
                       <a:off x="0" y="0"/>
-                      <a:ext cx="4587240" cy="4672965"/>
+                      <a:ext cx="4524375" cy="5274310"/>
                     </a:xfrm>
                     <a:prstGeom prst="rect">
                       <a:avLst/>
@@ -2997,43 +2982,36 @@
           <w:lang w:val="es-MX"/>
         </w:rPr>
       </w:pPr>
+    </w:p>
+    <w:p>
+      <w:pPr>
+        <w:rPr>
+          <w:lang w:val="es-MX"/>
+        </w:rPr>
+      </w:pPr>
+    </w:p>
+    <w:p>
+      <w:pPr>
+        <w:rPr>
+          <w:lang w:val="es-MX"/>
+        </w:rPr>
+      </w:pPr>
+    </w:p>
+    <w:p>
+      <w:pPr>
+        <w:rPr>
+          <w:lang w:val="es-MX"/>
+        </w:rPr>
+      </w:pPr>
+    </w:p>
+    <w:p>
+      <w:pPr>
+        <w:rPr>
+          <w:lang w:val="es-MX"/>
+        </w:rPr>
+      </w:pPr>
       <w:bookmarkStart w:id="0" w:name="_GoBack"/>
       <w:bookmarkEnd w:id="0"/>
-    </w:p>
-    <w:p>
-      <w:pPr>
-        <w:rPr>
-          <w:lang w:val="es-MX"/>
-        </w:rPr>
-      </w:pPr>
-    </w:p>
-    <w:p>
-      <w:pPr>
-        <w:rPr>
-          <w:lang w:val="es-MX"/>
-        </w:rPr>
-      </w:pPr>
-    </w:p>
-    <w:p>
-      <w:pPr>
-        <w:rPr>
-          <w:lang w:val="es-MX"/>
-        </w:rPr>
-      </w:pPr>
-    </w:p>
-    <w:p>
-      <w:pPr>
-        <w:rPr>
-          <w:lang w:val="es-MX"/>
-        </w:rPr>
-      </w:pPr>
-    </w:p>
-    <w:p>
-      <w:pPr>
-        <w:rPr>
-          <w:lang w:val="es-MX"/>
-        </w:rPr>
-      </w:pPr>
     </w:p>
     <w:p>
       <w:pPr>

</xml_diff>

<commit_message>
Modificacion de Tabla Dosis y Vacunados - Actualizacion de Informe
</commit_message>
<xml_diff>
--- a/Aplicación Web Vacunación COVID 19.docx
+++ b/Aplicación Web Vacunación COVID 19.docx
@@ -2883,6 +2883,7 @@
     </w:p>
     <w:p>
       <w:pPr>
+        <w:jc w:val="center"/>
         <w:rPr>
           <w:lang w:val="es-MX"/>
         </w:rPr>
@@ -2892,18 +2893,10 @@
           <w:noProof/>
         </w:rPr>
         <w:drawing>
-          <wp:anchor distT="0" distB="0" distL="114300" distR="114300" simplePos="0" relativeHeight="251689984" behindDoc="1" locked="0" layoutInCell="1" allowOverlap="1" wp14:anchorId="71E3D6CF" wp14:editId="4CB4B0E5">
-            <wp:simplePos x="0" y="0"/>
-            <wp:positionH relativeFrom="margin">
-              <wp:posOffset>2986405</wp:posOffset>
-            </wp:positionH>
-            <wp:positionV relativeFrom="paragraph">
-              <wp:posOffset>12065</wp:posOffset>
-            </wp:positionV>
-            <wp:extent cx="4524375" cy="5274310"/>
-            <wp:effectExtent l="0" t="0" r="9525" b="2540"/>
-            <wp:wrapNone/>
-            <wp:docPr id="1" name="Imagen 1"/>
+          <wp:inline distT="0" distB="0" distL="0" distR="0">
+            <wp:extent cx="7762875" cy="4886109"/>
+            <wp:effectExtent l="0" t="0" r="0" b="0"/>
+            <wp:docPr id="4" name="Imagen 4"/>
             <wp:cNvGraphicFramePr>
               <a:graphicFrameLocks xmlns:a="http://schemas.openxmlformats.org/drawingml/2006/main" noChangeAspect="1"/>
             </wp:cNvGraphicFramePr>
@@ -2911,7 +2904,7 @@
               <a:graphicData uri="http://schemas.openxmlformats.org/drawingml/2006/picture">
                 <pic:pic xmlns:pic="http://schemas.openxmlformats.org/drawingml/2006/picture">
                   <pic:nvPicPr>
-                    <pic:cNvPr id="1" name="diagrama.png"/>
+                    <pic:cNvPr id="4" name="diagrama_ER.png"/>
                     <pic:cNvPicPr/>
                   </pic:nvPicPr>
                   <pic:blipFill>
@@ -2929,7 +2922,7 @@
                   <pic:spPr>
                     <a:xfrm>
                       <a:off x="0" y="0"/>
-                      <a:ext cx="4524375" cy="5274310"/>
+                      <a:ext cx="7767929" cy="4889290"/>
                     </a:xfrm>
                     <a:prstGeom prst="rect">
                       <a:avLst/>
@@ -2938,115 +2931,11 @@
                 </pic:pic>
               </a:graphicData>
             </a:graphic>
-            <wp14:sizeRelH relativeFrom="margin">
-              <wp14:pctWidth>0</wp14:pctWidth>
-            </wp14:sizeRelH>
-            <wp14:sizeRelV relativeFrom="margin">
-              <wp14:pctHeight>0</wp14:pctHeight>
-            </wp14:sizeRelV>
-          </wp:anchor>
+          </wp:inline>
         </w:drawing>
       </w:r>
-    </w:p>
-    <w:p>
-      <w:pPr>
-        <w:rPr>
-          <w:lang w:val="es-MX"/>
-        </w:rPr>
-      </w:pPr>
-    </w:p>
-    <w:p>
-      <w:pPr>
-        <w:rPr>
-          <w:lang w:val="es-MX"/>
-        </w:rPr>
-      </w:pPr>
-    </w:p>
-    <w:p>
-      <w:pPr>
-        <w:rPr>
-          <w:lang w:val="es-MX"/>
-        </w:rPr>
-      </w:pPr>
-    </w:p>
-    <w:p>
-      <w:pPr>
-        <w:rPr>
-          <w:lang w:val="es-MX"/>
-        </w:rPr>
-      </w:pPr>
-    </w:p>
-    <w:p>
-      <w:pPr>
-        <w:rPr>
-          <w:lang w:val="es-MX"/>
-        </w:rPr>
-      </w:pPr>
-    </w:p>
-    <w:p>
-      <w:pPr>
-        <w:rPr>
-          <w:lang w:val="es-MX"/>
-        </w:rPr>
-      </w:pPr>
-    </w:p>
-    <w:p>
-      <w:pPr>
-        <w:rPr>
-          <w:lang w:val="es-MX"/>
-        </w:rPr>
-      </w:pPr>
-    </w:p>
-    <w:p>
-      <w:pPr>
-        <w:rPr>
-          <w:lang w:val="es-MX"/>
-        </w:rPr>
-      </w:pPr>
-    </w:p>
-    <w:p>
-      <w:pPr>
-        <w:rPr>
-          <w:lang w:val="es-MX"/>
-        </w:rPr>
-      </w:pPr>
       <w:bookmarkStart w:id="0" w:name="_GoBack"/>
       <w:bookmarkEnd w:id="0"/>
-    </w:p>
-    <w:p>
-      <w:pPr>
-        <w:rPr>
-          <w:lang w:val="es-MX"/>
-        </w:rPr>
-      </w:pPr>
-    </w:p>
-    <w:p>
-      <w:pPr>
-        <w:rPr>
-          <w:lang w:val="es-MX"/>
-        </w:rPr>
-      </w:pPr>
-    </w:p>
-    <w:p>
-      <w:pPr>
-        <w:rPr>
-          <w:lang w:val="es-MX"/>
-        </w:rPr>
-      </w:pPr>
-    </w:p>
-    <w:p>
-      <w:pPr>
-        <w:rPr>
-          <w:lang w:val="es-MX"/>
-        </w:rPr>
-      </w:pPr>
-    </w:p>
-    <w:p>
-      <w:pPr>
-        <w:rPr>
-          <w:lang w:val="es-MX"/>
-        </w:rPr>
-      </w:pPr>
     </w:p>
     <w:sectPr>
       <w:pgSz w:w="15840" w:h="12240" w:orient="landscape"/>

</xml_diff>